<commit_message>
se arregla errores en serviciosPlaca.js y placas.html, se agrega la funcion obtenerProvincia y se comprueba que todo funcione
</commit_message>
<xml_diff>
--- a/placas/CASOS DE PRUEBA PLACA.docx
+++ b/placas/CASOS DE PRUEBA PLACA.docx
@@ -10,6 +10,7 @@
       </w:pPr>
       <w:r>
         <w:rPr>
+          <w:noProof/>
           <w:lang w:val="es-MX"/>
         </w:rPr>
         <w:drawing>
@@ -57,6 +58,7 @@
       </w:pPr>
       <w:r>
         <w:rPr>
+          <w:noProof/>
           <w:lang w:val="es-MX"/>
         </w:rPr>
         <w:drawing>
@@ -104,6 +106,7 @@
       </w:pPr>
       <w:r>
         <w:rPr>
+          <w:noProof/>
           <w:lang w:val="es-MX"/>
         </w:rPr>
         <w:lastRenderedPageBreak/>
@@ -147,6 +150,7 @@
     <w:p>
       <w:pPr>
         <w:rPr>
+          <w:u w:val="single"/>
           <w:lang w:val="es-MX"/>
         </w:rPr>
       </w:pPr>
@@ -155,10 +159,10 @@
           <w:lang w:val="es-MX"/>
         </w:rPr>
         <w:drawing>
-          <wp:inline distT="0" distB="0" distL="0" distR="0" wp14:anchorId="22915576" wp14:editId="2888DAA5">
-            <wp:extent cx="5011565" cy="2722652"/>
-            <wp:effectExtent l="0" t="0" r="0" b="1905"/>
-            <wp:docPr id="195073601" name="Imagen 1"/>
+          <wp:inline distT="0" distB="0" distL="0" distR="0" wp14:anchorId="2A167097" wp14:editId="7BE5FFD1">
+            <wp:extent cx="4972692" cy="2996249"/>
+            <wp:effectExtent l="0" t="0" r="0" b="0"/>
+            <wp:docPr id="2040995382" name="Imagen 1"/>
             <wp:cNvGraphicFramePr>
               <a:graphicFrameLocks xmlns:a="http://schemas.openxmlformats.org/drawingml/2006/main" noChangeAspect="1"/>
             </wp:cNvGraphicFramePr>
@@ -166,7 +170,7 @@
               <a:graphicData uri="http://schemas.openxmlformats.org/drawingml/2006/picture">
                 <pic:pic xmlns:pic="http://schemas.openxmlformats.org/drawingml/2006/picture">
                   <pic:nvPicPr>
-                    <pic:cNvPr id="195073601" name=""/>
+                    <pic:cNvPr id="2040995382" name=""/>
                     <pic:cNvPicPr/>
                   </pic:nvPicPr>
                   <pic:blipFill>
@@ -178,7 +182,254 @@
                   <pic:spPr>
                     <a:xfrm>
                       <a:off x="0" y="0"/>
-                      <a:ext cx="5013008" cy="2723436"/>
+                      <a:ext cx="4980724" cy="3001089"/>
+                    </a:xfrm>
+                    <a:prstGeom prst="rect">
+                      <a:avLst/>
+                    </a:prstGeom>
+                  </pic:spPr>
+                </pic:pic>
+              </a:graphicData>
+            </a:graphic>
+          </wp:inline>
+        </w:drawing>
+      </w:r>
+    </w:p>
+    <w:p>
+      <w:pPr>
+        <w:rPr>
+          <w:u w:val="single"/>
+          <w:lang w:val="es-MX"/>
+        </w:rPr>
+      </w:pPr>
+      <w:r>
+        <w:rPr>
+          <w:u w:val="single"/>
+          <w:lang w:val="es-MX"/>
+        </w:rPr>
+        <w:lastRenderedPageBreak/>
+        <w:drawing>
+          <wp:inline distT="0" distB="0" distL="0" distR="0" wp14:anchorId="1FF1E936" wp14:editId="2EF0438C">
+            <wp:extent cx="5179136" cy="3513762"/>
+            <wp:effectExtent l="0" t="0" r="2540" b="0"/>
+            <wp:docPr id="2078098366" name="Imagen 1"/>
+            <wp:cNvGraphicFramePr>
+              <a:graphicFrameLocks xmlns:a="http://schemas.openxmlformats.org/drawingml/2006/main" noChangeAspect="1"/>
+            </wp:cNvGraphicFramePr>
+            <a:graphic xmlns:a="http://schemas.openxmlformats.org/drawingml/2006/main">
+              <a:graphicData uri="http://schemas.openxmlformats.org/drawingml/2006/picture">
+                <pic:pic xmlns:pic="http://schemas.openxmlformats.org/drawingml/2006/picture">
+                  <pic:nvPicPr>
+                    <pic:cNvPr id="2078098366" name=""/>
+                    <pic:cNvPicPr/>
+                  </pic:nvPicPr>
+                  <pic:blipFill>
+                    <a:blip r:embed="rId8"/>
+                    <a:stretch>
+                      <a:fillRect/>
+                    </a:stretch>
+                  </pic:blipFill>
+                  <pic:spPr>
+                    <a:xfrm>
+                      <a:off x="0" y="0"/>
+                      <a:ext cx="5201810" cy="3529145"/>
+                    </a:xfrm>
+                    <a:prstGeom prst="rect">
+                      <a:avLst/>
+                    </a:prstGeom>
+                  </pic:spPr>
+                </pic:pic>
+              </a:graphicData>
+            </a:graphic>
+          </wp:inline>
+        </w:drawing>
+      </w:r>
+    </w:p>
+    <w:p>
+      <w:pPr>
+        <w:rPr>
+          <w:u w:val="single"/>
+          <w:lang w:val="es-MX"/>
+        </w:rPr>
+      </w:pPr>
+      <w:r>
+        <w:rPr>
+          <w:u w:val="single"/>
+          <w:lang w:val="es-MX"/>
+        </w:rPr>
+        <w:drawing>
+          <wp:inline distT="0" distB="0" distL="0" distR="0" wp14:anchorId="3E3AECE4" wp14:editId="21A158D1">
+            <wp:extent cx="5400040" cy="3618230"/>
+            <wp:effectExtent l="0" t="0" r="0" b="1270"/>
+            <wp:docPr id="831410355" name="Imagen 1" descr="Interfaz de usuario gráfica, Texto, Aplicación&#10;&#10;Descripción generada automáticamente"/>
+            <wp:cNvGraphicFramePr>
+              <a:graphicFrameLocks xmlns:a="http://schemas.openxmlformats.org/drawingml/2006/main" noChangeAspect="1"/>
+            </wp:cNvGraphicFramePr>
+            <a:graphic xmlns:a="http://schemas.openxmlformats.org/drawingml/2006/main">
+              <a:graphicData uri="http://schemas.openxmlformats.org/drawingml/2006/picture">
+                <pic:pic xmlns:pic="http://schemas.openxmlformats.org/drawingml/2006/picture">
+                  <pic:nvPicPr>
+                    <pic:cNvPr id="831410355" name="Imagen 1" descr="Interfaz de usuario gráfica, Texto, Aplicación&#10;&#10;Descripción generada automáticamente"/>
+                    <pic:cNvPicPr/>
+                  </pic:nvPicPr>
+                  <pic:blipFill>
+                    <a:blip r:embed="rId9"/>
+                    <a:stretch>
+                      <a:fillRect/>
+                    </a:stretch>
+                  </pic:blipFill>
+                  <pic:spPr>
+                    <a:xfrm>
+                      <a:off x="0" y="0"/>
+                      <a:ext cx="5400040" cy="3618230"/>
+                    </a:xfrm>
+                    <a:prstGeom prst="rect">
+                      <a:avLst/>
+                    </a:prstGeom>
+                  </pic:spPr>
+                </pic:pic>
+              </a:graphicData>
+            </a:graphic>
+          </wp:inline>
+        </w:drawing>
+      </w:r>
+    </w:p>
+    <w:p>
+      <w:pPr>
+        <w:rPr>
+          <w:u w:val="single"/>
+          <w:lang w:val="es-MX"/>
+        </w:rPr>
+      </w:pPr>
+      <w:r>
+        <w:rPr>
+          <w:u w:val="single"/>
+          <w:lang w:val="es-MX"/>
+        </w:rPr>
+        <w:lastRenderedPageBreak/>
+        <w:drawing>
+          <wp:inline distT="0" distB="0" distL="0" distR="0" wp14:anchorId="239454D4" wp14:editId="373C0886">
+            <wp:extent cx="5400040" cy="3811905"/>
+            <wp:effectExtent l="0" t="0" r="0" b="0"/>
+            <wp:docPr id="1160677671" name="Imagen 1" descr="Interfaz de usuario gráfica, Texto, Aplicación, Chat o mensaje de texto&#10;&#10;Descripción generada automáticamente"/>
+            <wp:cNvGraphicFramePr>
+              <a:graphicFrameLocks xmlns:a="http://schemas.openxmlformats.org/drawingml/2006/main" noChangeAspect="1"/>
+            </wp:cNvGraphicFramePr>
+            <a:graphic xmlns:a="http://schemas.openxmlformats.org/drawingml/2006/main">
+              <a:graphicData uri="http://schemas.openxmlformats.org/drawingml/2006/picture">
+                <pic:pic xmlns:pic="http://schemas.openxmlformats.org/drawingml/2006/picture">
+                  <pic:nvPicPr>
+                    <pic:cNvPr id="1160677671" name="Imagen 1" descr="Interfaz de usuario gráfica, Texto, Aplicación, Chat o mensaje de texto&#10;&#10;Descripción generada automáticamente"/>
+                    <pic:cNvPicPr/>
+                  </pic:nvPicPr>
+                  <pic:blipFill>
+                    <a:blip r:embed="rId10"/>
+                    <a:stretch>
+                      <a:fillRect/>
+                    </a:stretch>
+                  </pic:blipFill>
+                  <pic:spPr>
+                    <a:xfrm>
+                      <a:off x="0" y="0"/>
+                      <a:ext cx="5400040" cy="3811905"/>
+                    </a:xfrm>
+                    <a:prstGeom prst="rect">
+                      <a:avLst/>
+                    </a:prstGeom>
+                  </pic:spPr>
+                </pic:pic>
+              </a:graphicData>
+            </a:graphic>
+          </wp:inline>
+        </w:drawing>
+      </w:r>
+    </w:p>
+    <w:p>
+      <w:pPr>
+        <w:rPr>
+          <w:u w:val="single"/>
+          <w:lang w:val="es-MX"/>
+        </w:rPr>
+      </w:pPr>
+      <w:r>
+        <w:rPr>
+          <w:u w:val="single"/>
+          <w:lang w:val="es-MX"/>
+        </w:rPr>
+        <w:drawing>
+          <wp:inline distT="0" distB="0" distL="0" distR="0" wp14:anchorId="1EFC41EF" wp14:editId="350CCB90">
+            <wp:extent cx="5400040" cy="3482340"/>
+            <wp:effectExtent l="0" t="0" r="0" b="3810"/>
+            <wp:docPr id="992386207" name="Imagen 1"/>
+            <wp:cNvGraphicFramePr>
+              <a:graphicFrameLocks xmlns:a="http://schemas.openxmlformats.org/drawingml/2006/main" noChangeAspect="1"/>
+            </wp:cNvGraphicFramePr>
+            <a:graphic xmlns:a="http://schemas.openxmlformats.org/drawingml/2006/main">
+              <a:graphicData uri="http://schemas.openxmlformats.org/drawingml/2006/picture">
+                <pic:pic xmlns:pic="http://schemas.openxmlformats.org/drawingml/2006/picture">
+                  <pic:nvPicPr>
+                    <pic:cNvPr id="992386207" name=""/>
+                    <pic:cNvPicPr/>
+                  </pic:nvPicPr>
+                  <pic:blipFill>
+                    <a:blip r:embed="rId11"/>
+                    <a:stretch>
+                      <a:fillRect/>
+                    </a:stretch>
+                  </pic:blipFill>
+                  <pic:spPr>
+                    <a:xfrm>
+                      <a:off x="0" y="0"/>
+                      <a:ext cx="5400040" cy="3482340"/>
+                    </a:xfrm>
+                    <a:prstGeom prst="rect">
+                      <a:avLst/>
+                    </a:prstGeom>
+                  </pic:spPr>
+                </pic:pic>
+              </a:graphicData>
+            </a:graphic>
+          </wp:inline>
+        </w:drawing>
+      </w:r>
+    </w:p>
+    <w:p>
+      <w:pPr>
+        <w:rPr>
+          <w:lang w:val="es-MX"/>
+        </w:rPr>
+      </w:pPr>
+      <w:r>
+        <w:rPr>
+          <w:u w:val="single"/>
+          <w:lang w:val="es-MX"/>
+        </w:rPr>
+        <w:lastRenderedPageBreak/>
+        <w:drawing>
+          <wp:inline distT="0" distB="0" distL="0" distR="0" wp14:anchorId="772DDCEB" wp14:editId="7D46AFED">
+            <wp:extent cx="5400040" cy="3937000"/>
+            <wp:effectExtent l="0" t="0" r="0" b="6350"/>
+            <wp:docPr id="162232549" name="Imagen 1" descr="Interfaz de usuario gráfica, Texto, Aplicación, Chat o mensaje de texto&#10;&#10;Descripción generada automáticamente"/>
+            <wp:cNvGraphicFramePr>
+              <a:graphicFrameLocks xmlns:a="http://schemas.openxmlformats.org/drawingml/2006/main" noChangeAspect="1"/>
+            </wp:cNvGraphicFramePr>
+            <a:graphic xmlns:a="http://schemas.openxmlformats.org/drawingml/2006/main">
+              <a:graphicData uri="http://schemas.openxmlformats.org/drawingml/2006/picture">
+                <pic:pic xmlns:pic="http://schemas.openxmlformats.org/drawingml/2006/picture">
+                  <pic:nvPicPr>
+                    <pic:cNvPr id="162232549" name="Imagen 1" descr="Interfaz de usuario gráfica, Texto, Aplicación, Chat o mensaje de texto&#10;&#10;Descripción generada automáticamente"/>
+                    <pic:cNvPicPr/>
+                  </pic:nvPicPr>
+                  <pic:blipFill>
+                    <a:blip r:embed="rId12"/>
+                    <a:stretch>
+                      <a:fillRect/>
+                    </a:stretch>
+                  </pic:blipFill>
+                  <pic:spPr>
+                    <a:xfrm>
+                      <a:off x="0" y="0"/>
+                      <a:ext cx="5400040" cy="3937000"/>
                     </a:xfrm>
                     <a:prstGeom prst="rect">
                       <a:avLst/>

</xml_diff>

<commit_message>
Se agrega la funcion obtenerDiaPicoYPlaca y se muestra el mensaje en pantalla, se cambia el tamanio de la letra en la info
</commit_message>
<xml_diff>
--- a/placas/CASOS DE PRUEBA PLACA.docx
+++ b/placas/CASOS DE PRUEBA PLACA.docx
@@ -156,6 +156,7 @@
       </w:pPr>
       <w:r>
         <w:rPr>
+          <w:noProof/>
           <w:lang w:val="es-MX"/>
         </w:rPr>
         <w:drawing>
@@ -204,6 +205,7 @@
       </w:pPr>
       <w:r>
         <w:rPr>
+          <w:noProof/>
           <w:u w:val="single"/>
           <w:lang w:val="es-MX"/>
         </w:rPr>
@@ -254,6 +256,7 @@
       </w:pPr>
       <w:r>
         <w:rPr>
+          <w:noProof/>
           <w:u w:val="single"/>
           <w:lang w:val="es-MX"/>
         </w:rPr>
@@ -303,6 +306,7 @@
       </w:pPr>
       <w:r>
         <w:rPr>
+          <w:noProof/>
           <w:u w:val="single"/>
           <w:lang w:val="es-MX"/>
         </w:rPr>
@@ -353,6 +357,7 @@
       </w:pPr>
       <w:r>
         <w:rPr>
+          <w:noProof/>
           <w:u w:val="single"/>
           <w:lang w:val="es-MX"/>
         </w:rPr>
@@ -401,6 +406,7 @@
       </w:pPr>
       <w:r>
         <w:rPr>
+          <w:noProof/>
           <w:u w:val="single"/>
           <w:lang w:val="es-MX"/>
         </w:rPr>
@@ -448,13 +454,848 @@
           <w:lang w:val="es-MX"/>
         </w:rPr>
       </w:pPr>
-    </w:p>
-    <w:p>
-      <w:pPr>
-        <w:rPr>
-          <w:lang w:val="es-MX"/>
-        </w:rPr>
-      </w:pPr>
+      <w:r>
+        <w:rPr>
+          <w:lang w:val="es-MX"/>
+        </w:rPr>
+        <w:drawing>
+          <wp:inline distT="0" distB="0" distL="0" distR="0" wp14:anchorId="44BE5ABA" wp14:editId="55AB76A6">
+            <wp:extent cx="5258534" cy="4010585"/>
+            <wp:effectExtent l="0" t="0" r="0" b="9525"/>
+            <wp:docPr id="1526499013" name="Imagen 1"/>
+            <wp:cNvGraphicFramePr>
+              <a:graphicFrameLocks xmlns:a="http://schemas.openxmlformats.org/drawingml/2006/main" noChangeAspect="1"/>
+            </wp:cNvGraphicFramePr>
+            <a:graphic xmlns:a="http://schemas.openxmlformats.org/drawingml/2006/main">
+              <a:graphicData uri="http://schemas.openxmlformats.org/drawingml/2006/picture">
+                <pic:pic xmlns:pic="http://schemas.openxmlformats.org/drawingml/2006/picture">
+                  <pic:nvPicPr>
+                    <pic:cNvPr id="1526499013" name=""/>
+                    <pic:cNvPicPr/>
+                  </pic:nvPicPr>
+                  <pic:blipFill>
+                    <a:blip r:embed="rId13"/>
+                    <a:stretch>
+                      <a:fillRect/>
+                    </a:stretch>
+                  </pic:blipFill>
+                  <pic:spPr>
+                    <a:xfrm>
+                      <a:off x="0" y="0"/>
+                      <a:ext cx="5258534" cy="4010585"/>
+                    </a:xfrm>
+                    <a:prstGeom prst="rect">
+                      <a:avLst/>
+                    </a:prstGeom>
+                  </pic:spPr>
+                </pic:pic>
+              </a:graphicData>
+            </a:graphic>
+          </wp:inline>
+        </w:drawing>
+      </w:r>
+    </w:p>
+    <w:p>
+      <w:pPr>
+        <w:rPr>
+          <w:lang w:val="es-MX"/>
+        </w:rPr>
+      </w:pPr>
+    </w:p>
+    <w:p>
+      <w:pPr>
+        <w:rPr>
+          <w:lang w:val="es-MX"/>
+        </w:rPr>
+      </w:pPr>
+    </w:p>
+    <w:p>
+      <w:pPr>
+        <w:rPr>
+          <w:lang w:val="es-MX"/>
+        </w:rPr>
+      </w:pPr>
+      <w:r>
+        <w:rPr>
+          <w:lang w:val="es-MX"/>
+        </w:rPr>
+        <w:lastRenderedPageBreak/>
+        <w:drawing>
+          <wp:inline distT="0" distB="0" distL="0" distR="0" wp14:anchorId="10F12B28" wp14:editId="2740A12F">
+            <wp:extent cx="5334744" cy="4096322"/>
+            <wp:effectExtent l="0" t="0" r="0" b="0"/>
+            <wp:docPr id="1965477273" name="Imagen 1" descr="Interfaz de usuario gráfica, Texto, Aplicación&#10;&#10;Descripción generada automáticamente"/>
+            <wp:cNvGraphicFramePr>
+              <a:graphicFrameLocks xmlns:a="http://schemas.openxmlformats.org/drawingml/2006/main" noChangeAspect="1"/>
+            </wp:cNvGraphicFramePr>
+            <a:graphic xmlns:a="http://schemas.openxmlformats.org/drawingml/2006/main">
+              <a:graphicData uri="http://schemas.openxmlformats.org/drawingml/2006/picture">
+                <pic:pic xmlns:pic="http://schemas.openxmlformats.org/drawingml/2006/picture">
+                  <pic:nvPicPr>
+                    <pic:cNvPr id="1965477273" name="Imagen 1" descr="Interfaz de usuario gráfica, Texto, Aplicación&#10;&#10;Descripción generada automáticamente"/>
+                    <pic:cNvPicPr/>
+                  </pic:nvPicPr>
+                  <pic:blipFill>
+                    <a:blip r:embed="rId14"/>
+                    <a:stretch>
+                      <a:fillRect/>
+                    </a:stretch>
+                  </pic:blipFill>
+                  <pic:spPr>
+                    <a:xfrm>
+                      <a:off x="0" y="0"/>
+                      <a:ext cx="5334744" cy="4096322"/>
+                    </a:xfrm>
+                    <a:prstGeom prst="rect">
+                      <a:avLst/>
+                    </a:prstGeom>
+                  </pic:spPr>
+                </pic:pic>
+              </a:graphicData>
+            </a:graphic>
+          </wp:inline>
+        </w:drawing>
+      </w:r>
+    </w:p>
+    <w:p>
+      <w:pPr>
+        <w:rPr>
+          <w:lang w:val="es-MX"/>
+        </w:rPr>
+      </w:pPr>
+      <w:r>
+        <w:rPr>
+          <w:lang w:val="es-MX"/>
+        </w:rPr>
+        <w:drawing>
+          <wp:inline distT="0" distB="0" distL="0" distR="0" wp14:anchorId="2E247BD8" wp14:editId="1C91F2AC">
+            <wp:extent cx="5268060" cy="3753374"/>
+            <wp:effectExtent l="0" t="0" r="8890" b="0"/>
+            <wp:docPr id="1426119940" name="Imagen 1" descr="Interfaz de usuario gráfica, Texto, Aplicación, Chat o mensaje de texto&#10;&#10;Descripción generada automáticamente"/>
+            <wp:cNvGraphicFramePr>
+              <a:graphicFrameLocks xmlns:a="http://schemas.openxmlformats.org/drawingml/2006/main" noChangeAspect="1"/>
+            </wp:cNvGraphicFramePr>
+            <a:graphic xmlns:a="http://schemas.openxmlformats.org/drawingml/2006/main">
+              <a:graphicData uri="http://schemas.openxmlformats.org/drawingml/2006/picture">
+                <pic:pic xmlns:pic="http://schemas.openxmlformats.org/drawingml/2006/picture">
+                  <pic:nvPicPr>
+                    <pic:cNvPr id="1426119940" name="Imagen 1" descr="Interfaz de usuario gráfica, Texto, Aplicación, Chat o mensaje de texto&#10;&#10;Descripción generada automáticamente"/>
+                    <pic:cNvPicPr/>
+                  </pic:nvPicPr>
+                  <pic:blipFill>
+                    <a:blip r:embed="rId15"/>
+                    <a:stretch>
+                      <a:fillRect/>
+                    </a:stretch>
+                  </pic:blipFill>
+                  <pic:spPr>
+                    <a:xfrm>
+                      <a:off x="0" y="0"/>
+                      <a:ext cx="5268060" cy="3753374"/>
+                    </a:xfrm>
+                    <a:prstGeom prst="rect">
+                      <a:avLst/>
+                    </a:prstGeom>
+                  </pic:spPr>
+                </pic:pic>
+              </a:graphicData>
+            </a:graphic>
+          </wp:inline>
+        </w:drawing>
+      </w:r>
+    </w:p>
+    <w:p>
+      <w:pPr>
+        <w:rPr>
+          <w:lang w:val="es-MX"/>
+        </w:rPr>
+      </w:pPr>
+    </w:p>
+    <w:p>
+      <w:pPr>
+        <w:rPr>
+          <w:lang w:val="es-MX"/>
+        </w:rPr>
+      </w:pPr>
+    </w:p>
+    <w:p>
+      <w:pPr>
+        <w:rPr>
+          <w:lang w:val="es-MX"/>
+        </w:rPr>
+      </w:pPr>
+      <w:r>
+        <w:rPr>
+          <w:lang w:val="es-MX"/>
+        </w:rPr>
+        <w:lastRenderedPageBreak/>
+        <w:drawing>
+          <wp:inline distT="0" distB="0" distL="0" distR="0" wp14:anchorId="0842B46B" wp14:editId="316FF09A">
+            <wp:extent cx="5400040" cy="4191000"/>
+            <wp:effectExtent l="0" t="0" r="0" b="0"/>
+            <wp:docPr id="1884529187" name="Imagen 1" descr="Interfaz de usuario gráfica, Texto, Aplicación&#10;&#10;Descripción generada automáticamente"/>
+            <wp:cNvGraphicFramePr>
+              <a:graphicFrameLocks xmlns:a="http://schemas.openxmlformats.org/drawingml/2006/main" noChangeAspect="1"/>
+            </wp:cNvGraphicFramePr>
+            <a:graphic xmlns:a="http://schemas.openxmlformats.org/drawingml/2006/main">
+              <a:graphicData uri="http://schemas.openxmlformats.org/drawingml/2006/picture">
+                <pic:pic xmlns:pic="http://schemas.openxmlformats.org/drawingml/2006/picture">
+                  <pic:nvPicPr>
+                    <pic:cNvPr id="1884529187" name="Imagen 1" descr="Interfaz de usuario gráfica, Texto, Aplicación&#10;&#10;Descripción generada automáticamente"/>
+                    <pic:cNvPicPr/>
+                  </pic:nvPicPr>
+                  <pic:blipFill>
+                    <a:blip r:embed="rId16"/>
+                    <a:stretch>
+                      <a:fillRect/>
+                    </a:stretch>
+                  </pic:blipFill>
+                  <pic:spPr>
+                    <a:xfrm>
+                      <a:off x="0" y="0"/>
+                      <a:ext cx="5400040" cy="4191000"/>
+                    </a:xfrm>
+                    <a:prstGeom prst="rect">
+                      <a:avLst/>
+                    </a:prstGeom>
+                  </pic:spPr>
+                </pic:pic>
+              </a:graphicData>
+            </a:graphic>
+          </wp:inline>
+        </w:drawing>
+      </w:r>
+    </w:p>
+    <w:p>
+      <w:pPr>
+        <w:rPr>
+          <w:lang w:val="es-MX"/>
+        </w:rPr>
+      </w:pPr>
+      <w:r>
+        <w:rPr>
+          <w:lang w:val="es-MX"/>
+        </w:rPr>
+        <w:drawing>
+          <wp:inline distT="0" distB="0" distL="0" distR="0" wp14:anchorId="1DC784EB" wp14:editId="2AAC23E9">
+            <wp:extent cx="5400040" cy="3801110"/>
+            <wp:effectExtent l="0" t="0" r="0" b="8890"/>
+            <wp:docPr id="551886291" name="Imagen 1"/>
+            <wp:cNvGraphicFramePr>
+              <a:graphicFrameLocks xmlns:a="http://schemas.openxmlformats.org/drawingml/2006/main" noChangeAspect="1"/>
+            </wp:cNvGraphicFramePr>
+            <a:graphic xmlns:a="http://schemas.openxmlformats.org/drawingml/2006/main">
+              <a:graphicData uri="http://schemas.openxmlformats.org/drawingml/2006/picture">
+                <pic:pic xmlns:pic="http://schemas.openxmlformats.org/drawingml/2006/picture">
+                  <pic:nvPicPr>
+                    <pic:cNvPr id="551886291" name=""/>
+                    <pic:cNvPicPr/>
+                  </pic:nvPicPr>
+                  <pic:blipFill>
+                    <a:blip r:embed="rId17"/>
+                    <a:stretch>
+                      <a:fillRect/>
+                    </a:stretch>
+                  </pic:blipFill>
+                  <pic:spPr>
+                    <a:xfrm>
+                      <a:off x="0" y="0"/>
+                      <a:ext cx="5400040" cy="3801110"/>
+                    </a:xfrm>
+                    <a:prstGeom prst="rect">
+                      <a:avLst/>
+                    </a:prstGeom>
+                  </pic:spPr>
+                </pic:pic>
+              </a:graphicData>
+            </a:graphic>
+          </wp:inline>
+        </w:drawing>
+      </w:r>
+    </w:p>
+    <w:p>
+      <w:pPr>
+        <w:rPr>
+          <w:lang w:val="es-MX"/>
+        </w:rPr>
+      </w:pPr>
+      <w:r>
+        <w:rPr>
+          <w:lang w:val="es-MX"/>
+        </w:rPr>
+        <w:lastRenderedPageBreak/>
+        <w:drawing>
+          <wp:inline distT="0" distB="0" distL="0" distR="0" wp14:anchorId="7D99F353" wp14:editId="4ABB0CC6">
+            <wp:extent cx="5115639" cy="4020111"/>
+            <wp:effectExtent l="0" t="0" r="8890" b="0"/>
+            <wp:docPr id="787851256" name="Imagen 1" descr="Interfaz de usuario gráfica, Texto, Aplicación, Chat o mensaje de texto&#10;&#10;Descripción generada automáticamente"/>
+            <wp:cNvGraphicFramePr>
+              <a:graphicFrameLocks xmlns:a="http://schemas.openxmlformats.org/drawingml/2006/main" noChangeAspect="1"/>
+            </wp:cNvGraphicFramePr>
+            <a:graphic xmlns:a="http://schemas.openxmlformats.org/drawingml/2006/main">
+              <a:graphicData uri="http://schemas.openxmlformats.org/drawingml/2006/picture">
+                <pic:pic xmlns:pic="http://schemas.openxmlformats.org/drawingml/2006/picture">
+                  <pic:nvPicPr>
+                    <pic:cNvPr id="787851256" name="Imagen 1" descr="Interfaz de usuario gráfica, Texto, Aplicación, Chat o mensaje de texto&#10;&#10;Descripción generada automáticamente"/>
+                    <pic:cNvPicPr/>
+                  </pic:nvPicPr>
+                  <pic:blipFill>
+                    <a:blip r:embed="rId18"/>
+                    <a:stretch>
+                      <a:fillRect/>
+                    </a:stretch>
+                  </pic:blipFill>
+                  <pic:spPr>
+                    <a:xfrm>
+                      <a:off x="0" y="0"/>
+                      <a:ext cx="5115639" cy="4020111"/>
+                    </a:xfrm>
+                    <a:prstGeom prst="rect">
+                      <a:avLst/>
+                    </a:prstGeom>
+                  </pic:spPr>
+                </pic:pic>
+              </a:graphicData>
+            </a:graphic>
+          </wp:inline>
+        </w:drawing>
+      </w:r>
+    </w:p>
+    <w:p>
+      <w:pPr>
+        <w:rPr>
+          <w:lang w:val="es-MX"/>
+        </w:rPr>
+      </w:pPr>
+      <w:r>
+        <w:rPr>
+          <w:lang w:val="es-MX"/>
+        </w:rPr>
+        <w:drawing>
+          <wp:inline distT="0" distB="0" distL="0" distR="0" wp14:anchorId="28260386" wp14:editId="6B794ECC">
+            <wp:extent cx="5400040" cy="3715385"/>
+            <wp:effectExtent l="0" t="0" r="0" b="0"/>
+            <wp:docPr id="1892393919" name="Imagen 1"/>
+            <wp:cNvGraphicFramePr>
+              <a:graphicFrameLocks xmlns:a="http://schemas.openxmlformats.org/drawingml/2006/main" noChangeAspect="1"/>
+            </wp:cNvGraphicFramePr>
+            <a:graphic xmlns:a="http://schemas.openxmlformats.org/drawingml/2006/main">
+              <a:graphicData uri="http://schemas.openxmlformats.org/drawingml/2006/picture">
+                <pic:pic xmlns:pic="http://schemas.openxmlformats.org/drawingml/2006/picture">
+                  <pic:nvPicPr>
+                    <pic:cNvPr id="1892393919" name=""/>
+                    <pic:cNvPicPr/>
+                  </pic:nvPicPr>
+                  <pic:blipFill>
+                    <a:blip r:embed="rId19"/>
+                    <a:stretch>
+                      <a:fillRect/>
+                    </a:stretch>
+                  </pic:blipFill>
+                  <pic:spPr>
+                    <a:xfrm>
+                      <a:off x="0" y="0"/>
+                      <a:ext cx="5400040" cy="3715385"/>
+                    </a:xfrm>
+                    <a:prstGeom prst="rect">
+                      <a:avLst/>
+                    </a:prstGeom>
+                  </pic:spPr>
+                </pic:pic>
+              </a:graphicData>
+            </a:graphic>
+          </wp:inline>
+        </w:drawing>
+      </w:r>
+    </w:p>
+    <w:p>
+      <w:pPr>
+        <w:rPr>
+          <w:lang w:val="es-MX"/>
+        </w:rPr>
+      </w:pPr>
+      <w:r>
+        <w:rPr>
+          <w:lang w:val="es-MX"/>
+        </w:rPr>
+        <w:lastRenderedPageBreak/>
+        <w:drawing>
+          <wp:inline distT="0" distB="0" distL="0" distR="0" wp14:anchorId="459C556A" wp14:editId="3353FD16">
+            <wp:extent cx="5041841" cy="4171308"/>
+            <wp:effectExtent l="0" t="0" r="6985" b="1270"/>
+            <wp:docPr id="897029711" name="Imagen 1"/>
+            <wp:cNvGraphicFramePr>
+              <a:graphicFrameLocks xmlns:a="http://schemas.openxmlformats.org/drawingml/2006/main" noChangeAspect="1"/>
+            </wp:cNvGraphicFramePr>
+            <a:graphic xmlns:a="http://schemas.openxmlformats.org/drawingml/2006/main">
+              <a:graphicData uri="http://schemas.openxmlformats.org/drawingml/2006/picture">
+                <pic:pic xmlns:pic="http://schemas.openxmlformats.org/drawingml/2006/picture">
+                  <pic:nvPicPr>
+                    <pic:cNvPr id="897029711" name=""/>
+                    <pic:cNvPicPr/>
+                  </pic:nvPicPr>
+                  <pic:blipFill>
+                    <a:blip r:embed="rId20"/>
+                    <a:stretch>
+                      <a:fillRect/>
+                    </a:stretch>
+                  </pic:blipFill>
+                  <pic:spPr>
+                    <a:xfrm>
+                      <a:off x="0" y="0"/>
+                      <a:ext cx="5057571" cy="4184322"/>
+                    </a:xfrm>
+                    <a:prstGeom prst="rect">
+                      <a:avLst/>
+                    </a:prstGeom>
+                  </pic:spPr>
+                </pic:pic>
+              </a:graphicData>
+            </a:graphic>
+          </wp:inline>
+        </w:drawing>
+      </w:r>
+    </w:p>
+    <w:p>
+      <w:pPr>
+        <w:rPr>
+          <w:lang w:val="es-MX"/>
+        </w:rPr>
+      </w:pPr>
+      <w:r>
+        <w:rPr>
+          <w:lang w:val="es-MX"/>
+        </w:rPr>
+        <w:drawing>
+          <wp:inline distT="0" distB="0" distL="0" distR="0" wp14:anchorId="605D782F" wp14:editId="7CFC7739">
+            <wp:extent cx="5130894" cy="4325420"/>
+            <wp:effectExtent l="0" t="0" r="0" b="0"/>
+            <wp:docPr id="1061153102" name="Imagen 1" descr="Interfaz de usuario gráfica, Texto, Aplicación&#10;&#10;Descripción generada automáticamente"/>
+            <wp:cNvGraphicFramePr>
+              <a:graphicFrameLocks xmlns:a="http://schemas.openxmlformats.org/drawingml/2006/main" noChangeAspect="1"/>
+            </wp:cNvGraphicFramePr>
+            <a:graphic xmlns:a="http://schemas.openxmlformats.org/drawingml/2006/main">
+              <a:graphicData uri="http://schemas.openxmlformats.org/drawingml/2006/picture">
+                <pic:pic xmlns:pic="http://schemas.openxmlformats.org/drawingml/2006/picture">
+                  <pic:nvPicPr>
+                    <pic:cNvPr id="1061153102" name="Imagen 1" descr="Interfaz de usuario gráfica, Texto, Aplicación&#10;&#10;Descripción generada automáticamente"/>
+                    <pic:cNvPicPr/>
+                  </pic:nvPicPr>
+                  <pic:blipFill>
+                    <a:blip r:embed="rId21"/>
+                    <a:stretch>
+                      <a:fillRect/>
+                    </a:stretch>
+                  </pic:blipFill>
+                  <pic:spPr>
+                    <a:xfrm>
+                      <a:off x="0" y="0"/>
+                      <a:ext cx="5149129" cy="4340793"/>
+                    </a:xfrm>
+                    <a:prstGeom prst="rect">
+                      <a:avLst/>
+                    </a:prstGeom>
+                  </pic:spPr>
+                </pic:pic>
+              </a:graphicData>
+            </a:graphic>
+          </wp:inline>
+        </w:drawing>
+      </w:r>
+    </w:p>
+    <w:p>
+      <w:pPr>
+        <w:rPr>
+          <w:lang w:val="es-MX"/>
+        </w:rPr>
+      </w:pPr>
+      <w:r>
+        <w:rPr>
+          <w:lang w:val="es-MX"/>
+        </w:rPr>
+        <w:lastRenderedPageBreak/>
+        <w:drawing>
+          <wp:inline distT="0" distB="0" distL="0" distR="0" wp14:anchorId="5996C28C" wp14:editId="686871B0">
+            <wp:extent cx="5188449" cy="4193956"/>
+            <wp:effectExtent l="0" t="0" r="0" b="0"/>
+            <wp:docPr id="559630406" name="Imagen 1"/>
+            <wp:cNvGraphicFramePr>
+              <a:graphicFrameLocks xmlns:a="http://schemas.openxmlformats.org/drawingml/2006/main" noChangeAspect="1"/>
+            </wp:cNvGraphicFramePr>
+            <a:graphic xmlns:a="http://schemas.openxmlformats.org/drawingml/2006/main">
+              <a:graphicData uri="http://schemas.openxmlformats.org/drawingml/2006/picture">
+                <pic:pic xmlns:pic="http://schemas.openxmlformats.org/drawingml/2006/picture">
+                  <pic:nvPicPr>
+                    <pic:cNvPr id="559630406" name=""/>
+                    <pic:cNvPicPr/>
+                  </pic:nvPicPr>
+                  <pic:blipFill>
+                    <a:blip r:embed="rId22"/>
+                    <a:stretch>
+                      <a:fillRect/>
+                    </a:stretch>
+                  </pic:blipFill>
+                  <pic:spPr>
+                    <a:xfrm>
+                      <a:off x="0" y="0"/>
+                      <a:ext cx="5194417" cy="4198780"/>
+                    </a:xfrm>
+                    <a:prstGeom prst="rect">
+                      <a:avLst/>
+                    </a:prstGeom>
+                  </pic:spPr>
+                </pic:pic>
+              </a:graphicData>
+            </a:graphic>
+          </wp:inline>
+        </w:drawing>
+      </w:r>
+    </w:p>
+    <w:p>
+      <w:pPr>
+        <w:rPr>
+          <w:lang w:val="es-MX"/>
+        </w:rPr>
+      </w:pPr>
+      <w:r>
+        <w:rPr>
+          <w:lang w:val="es-MX"/>
+        </w:rPr>
+        <w:drawing>
+          <wp:inline distT="0" distB="0" distL="0" distR="0" wp14:anchorId="57EF3F00" wp14:editId="76045D18">
+            <wp:extent cx="5198723" cy="4216932"/>
+            <wp:effectExtent l="0" t="0" r="2540" b="0"/>
+            <wp:docPr id="1481824773" name="Imagen 1" descr="Interfaz de usuario gráfica, Texto, Aplicación&#10;&#10;Descripción generada automáticamente"/>
+            <wp:cNvGraphicFramePr>
+              <a:graphicFrameLocks xmlns:a="http://schemas.openxmlformats.org/drawingml/2006/main" noChangeAspect="1"/>
+            </wp:cNvGraphicFramePr>
+            <a:graphic xmlns:a="http://schemas.openxmlformats.org/drawingml/2006/main">
+              <a:graphicData uri="http://schemas.openxmlformats.org/drawingml/2006/picture">
+                <pic:pic xmlns:pic="http://schemas.openxmlformats.org/drawingml/2006/picture">
+                  <pic:nvPicPr>
+                    <pic:cNvPr id="1481824773" name="Imagen 1" descr="Interfaz de usuario gráfica, Texto, Aplicación&#10;&#10;Descripción generada automáticamente"/>
+                    <pic:cNvPicPr/>
+                  </pic:nvPicPr>
+                  <pic:blipFill>
+                    <a:blip r:embed="rId23"/>
+                    <a:stretch>
+                      <a:fillRect/>
+                    </a:stretch>
+                  </pic:blipFill>
+                  <pic:spPr>
+                    <a:xfrm>
+                      <a:off x="0" y="0"/>
+                      <a:ext cx="5204411" cy="4221546"/>
+                    </a:xfrm>
+                    <a:prstGeom prst="rect">
+                      <a:avLst/>
+                    </a:prstGeom>
+                  </pic:spPr>
+                </pic:pic>
+              </a:graphicData>
+            </a:graphic>
+          </wp:inline>
+        </w:drawing>
+      </w:r>
+    </w:p>
+    <w:p>
+      <w:pPr>
+        <w:rPr>
+          <w:lang w:val="es-MX"/>
+        </w:rPr>
+      </w:pPr>
+    </w:p>
+    <w:p>
+      <w:pPr>
+        <w:rPr>
+          <w:lang w:val="es-MX"/>
+        </w:rPr>
+      </w:pPr>
+      <w:r>
+        <w:rPr>
+          <w:lang w:val="es-MX"/>
+        </w:rPr>
+        <w:lastRenderedPageBreak/>
+        <w:drawing>
+          <wp:inline distT="0" distB="0" distL="0" distR="0" wp14:anchorId="6E0778E4" wp14:editId="01ABCA2C">
+            <wp:extent cx="4869950" cy="4192551"/>
+            <wp:effectExtent l="0" t="0" r="6985" b="0"/>
+            <wp:docPr id="1151801156" name="Imagen 1" descr="Interfaz de usuario gráfica, Texto, Aplicación&#10;&#10;Descripción generada automáticamente"/>
+            <wp:cNvGraphicFramePr>
+              <a:graphicFrameLocks xmlns:a="http://schemas.openxmlformats.org/drawingml/2006/main" noChangeAspect="1"/>
+            </wp:cNvGraphicFramePr>
+            <a:graphic xmlns:a="http://schemas.openxmlformats.org/drawingml/2006/main">
+              <a:graphicData uri="http://schemas.openxmlformats.org/drawingml/2006/picture">
+                <pic:pic xmlns:pic="http://schemas.openxmlformats.org/drawingml/2006/picture">
+                  <pic:nvPicPr>
+                    <pic:cNvPr id="1151801156" name="Imagen 1" descr="Interfaz de usuario gráfica, Texto, Aplicación&#10;&#10;Descripción generada automáticamente"/>
+                    <pic:cNvPicPr/>
+                  </pic:nvPicPr>
+                  <pic:blipFill>
+                    <a:blip r:embed="rId24"/>
+                    <a:stretch>
+                      <a:fillRect/>
+                    </a:stretch>
+                  </pic:blipFill>
+                  <pic:spPr>
+                    <a:xfrm>
+                      <a:off x="0" y="0"/>
+                      <a:ext cx="4873759" cy="4195830"/>
+                    </a:xfrm>
+                    <a:prstGeom prst="rect">
+                      <a:avLst/>
+                    </a:prstGeom>
+                  </pic:spPr>
+                </pic:pic>
+              </a:graphicData>
+            </a:graphic>
+          </wp:inline>
+        </w:drawing>
+      </w:r>
+    </w:p>
+    <w:p>
+      <w:pPr>
+        <w:rPr>
+          <w:lang w:val="es-MX"/>
+        </w:rPr>
+      </w:pPr>
+      <w:r>
+        <w:rPr>
+          <w:lang w:val="es-MX"/>
+        </w:rPr>
+        <w:drawing>
+          <wp:inline distT="0" distB="0" distL="0" distR="0" wp14:anchorId="4FFBB506" wp14:editId="08600AC8">
+            <wp:extent cx="4911047" cy="3955148"/>
+            <wp:effectExtent l="0" t="0" r="4445" b="7620"/>
+            <wp:docPr id="399482036" name="Imagen 1" descr="Interfaz de usuario gráfica, Texto, Aplicación&#10;&#10;Descripción generada automáticamente"/>
+            <wp:cNvGraphicFramePr>
+              <a:graphicFrameLocks xmlns:a="http://schemas.openxmlformats.org/drawingml/2006/main" noChangeAspect="1"/>
+            </wp:cNvGraphicFramePr>
+            <a:graphic xmlns:a="http://schemas.openxmlformats.org/drawingml/2006/main">
+              <a:graphicData uri="http://schemas.openxmlformats.org/drawingml/2006/picture">
+                <pic:pic xmlns:pic="http://schemas.openxmlformats.org/drawingml/2006/picture">
+                  <pic:nvPicPr>
+                    <pic:cNvPr id="399482036" name="Imagen 1" descr="Interfaz de usuario gráfica, Texto, Aplicación&#10;&#10;Descripción generada automáticamente"/>
+                    <pic:cNvPicPr/>
+                  </pic:nvPicPr>
+                  <pic:blipFill>
+                    <a:blip r:embed="rId25"/>
+                    <a:stretch>
+                      <a:fillRect/>
+                    </a:stretch>
+                  </pic:blipFill>
+                  <pic:spPr>
+                    <a:xfrm>
+                      <a:off x="0" y="0"/>
+                      <a:ext cx="4918784" cy="3961379"/>
+                    </a:xfrm>
+                    <a:prstGeom prst="rect">
+                      <a:avLst/>
+                    </a:prstGeom>
+                  </pic:spPr>
+                </pic:pic>
+              </a:graphicData>
+            </a:graphic>
+          </wp:inline>
+        </w:drawing>
+      </w:r>
+    </w:p>
+    <w:p>
+      <w:pPr>
+        <w:rPr>
+          <w:lang w:val="es-MX"/>
+        </w:rPr>
+      </w:pPr>
+    </w:p>
+    <w:p>
+      <w:pPr>
+        <w:rPr>
+          <w:lang w:val="es-MX"/>
+        </w:rPr>
+      </w:pPr>
+      <w:r>
+        <w:rPr>
+          <w:lang w:val="es-MX"/>
+        </w:rPr>
+        <w:lastRenderedPageBreak/>
+        <w:drawing>
+          <wp:inline distT="0" distB="0" distL="0" distR="0" wp14:anchorId="7A6537D5" wp14:editId="04F7021E">
+            <wp:extent cx="5049837" cy="4315146"/>
+            <wp:effectExtent l="0" t="0" r="0" b="9525"/>
+            <wp:docPr id="19605955" name="Imagen 1"/>
+            <wp:cNvGraphicFramePr>
+              <a:graphicFrameLocks xmlns:a="http://schemas.openxmlformats.org/drawingml/2006/main" noChangeAspect="1"/>
+            </wp:cNvGraphicFramePr>
+            <a:graphic xmlns:a="http://schemas.openxmlformats.org/drawingml/2006/main">
+              <a:graphicData uri="http://schemas.openxmlformats.org/drawingml/2006/picture">
+                <pic:pic xmlns:pic="http://schemas.openxmlformats.org/drawingml/2006/picture">
+                  <pic:nvPicPr>
+                    <pic:cNvPr id="19605955" name=""/>
+                    <pic:cNvPicPr/>
+                  </pic:nvPicPr>
+                  <pic:blipFill>
+                    <a:blip r:embed="rId26"/>
+                    <a:stretch>
+                      <a:fillRect/>
+                    </a:stretch>
+                  </pic:blipFill>
+                  <pic:spPr>
+                    <a:xfrm>
+                      <a:off x="0" y="0"/>
+                      <a:ext cx="5053683" cy="4318432"/>
+                    </a:xfrm>
+                    <a:prstGeom prst="rect">
+                      <a:avLst/>
+                    </a:prstGeom>
+                  </pic:spPr>
+                </pic:pic>
+              </a:graphicData>
+            </a:graphic>
+          </wp:inline>
+        </w:drawing>
+      </w:r>
+    </w:p>
+    <w:p>
+      <w:pPr>
+        <w:rPr>
+          <w:lang w:val="es-MX"/>
+        </w:rPr>
+      </w:pPr>
+      <w:r>
+        <w:rPr>
+          <w:lang w:val="es-MX"/>
+        </w:rPr>
+        <w:drawing>
+          <wp:inline distT="0" distB="0" distL="0" distR="0" wp14:anchorId="637CD8F3" wp14:editId="1770E4BD">
+            <wp:extent cx="5044611" cy="4307966"/>
+            <wp:effectExtent l="0" t="0" r="3810" b="0"/>
+            <wp:docPr id="1515787620" name="Imagen 1"/>
+            <wp:cNvGraphicFramePr>
+              <a:graphicFrameLocks xmlns:a="http://schemas.openxmlformats.org/drawingml/2006/main" noChangeAspect="1"/>
+            </wp:cNvGraphicFramePr>
+            <a:graphic xmlns:a="http://schemas.openxmlformats.org/drawingml/2006/main">
+              <a:graphicData uri="http://schemas.openxmlformats.org/drawingml/2006/picture">
+                <pic:pic xmlns:pic="http://schemas.openxmlformats.org/drawingml/2006/picture">
+                  <pic:nvPicPr>
+                    <pic:cNvPr id="1515787620" name=""/>
+                    <pic:cNvPicPr/>
+                  </pic:nvPicPr>
+                  <pic:blipFill>
+                    <a:blip r:embed="rId27"/>
+                    <a:stretch>
+                      <a:fillRect/>
+                    </a:stretch>
+                  </pic:blipFill>
+                  <pic:spPr>
+                    <a:xfrm>
+                      <a:off x="0" y="0"/>
+                      <a:ext cx="5055738" cy="4317468"/>
+                    </a:xfrm>
+                    <a:prstGeom prst="rect">
+                      <a:avLst/>
+                    </a:prstGeom>
+                  </pic:spPr>
+                </pic:pic>
+              </a:graphicData>
+            </a:graphic>
+          </wp:inline>
+        </w:drawing>
+      </w:r>
+    </w:p>
+    <w:p>
+      <w:pPr>
+        <w:rPr>
+          <w:lang w:val="es-MX"/>
+        </w:rPr>
+      </w:pPr>
+      <w:r>
+        <w:rPr>
+          <w:lang w:val="es-MX"/>
+        </w:rPr>
+        <w:lastRenderedPageBreak/>
+        <w:drawing>
+          <wp:inline distT="0" distB="0" distL="0" distR="0" wp14:anchorId="1A5CFE8F" wp14:editId="40475193">
+            <wp:extent cx="4993240" cy="4201402"/>
+            <wp:effectExtent l="0" t="0" r="0" b="8890"/>
+            <wp:docPr id="512794255" name="Imagen 1" descr="Interfaz de usuario gráfica, Aplicación&#10;&#10;Descripción generada automáticamente"/>
+            <wp:cNvGraphicFramePr>
+              <a:graphicFrameLocks xmlns:a="http://schemas.openxmlformats.org/drawingml/2006/main" noChangeAspect="1"/>
+            </wp:cNvGraphicFramePr>
+            <a:graphic xmlns:a="http://schemas.openxmlformats.org/drawingml/2006/main">
+              <a:graphicData uri="http://schemas.openxmlformats.org/drawingml/2006/picture">
+                <pic:pic xmlns:pic="http://schemas.openxmlformats.org/drawingml/2006/picture">
+                  <pic:nvPicPr>
+                    <pic:cNvPr id="512794255" name="Imagen 1" descr="Interfaz de usuario gráfica, Aplicación&#10;&#10;Descripción generada automáticamente"/>
+                    <pic:cNvPicPr/>
+                  </pic:nvPicPr>
+                  <pic:blipFill>
+                    <a:blip r:embed="rId28"/>
+                    <a:stretch>
+                      <a:fillRect/>
+                    </a:stretch>
+                  </pic:blipFill>
+                  <pic:spPr>
+                    <a:xfrm>
+                      <a:off x="0" y="0"/>
+                      <a:ext cx="4996230" cy="4203918"/>
+                    </a:xfrm>
+                    <a:prstGeom prst="rect">
+                      <a:avLst/>
+                    </a:prstGeom>
+                  </pic:spPr>
+                </pic:pic>
+              </a:graphicData>
+            </a:graphic>
+          </wp:inline>
+        </w:drawing>
+      </w:r>
+    </w:p>
+    <w:p>
+      <w:pPr>
+        <w:rPr>
+          <w:lang w:val="es-MX"/>
+        </w:rPr>
+      </w:pPr>
+      <w:r>
+        <w:rPr>
+          <w:lang w:val="es-MX"/>
+        </w:rPr>
+        <w:drawing>
+          <wp:inline distT="0" distB="0" distL="0" distR="0" wp14:anchorId="4789F36E" wp14:editId="65ED82FC">
+            <wp:extent cx="5003514" cy="4066492"/>
+            <wp:effectExtent l="0" t="0" r="6985" b="0"/>
+            <wp:docPr id="1946968520" name="Imagen 1" descr="Interfaz de usuario gráfica, Texto, Aplicación&#10;&#10;Descripción generada automáticamente"/>
+            <wp:cNvGraphicFramePr>
+              <a:graphicFrameLocks xmlns:a="http://schemas.openxmlformats.org/drawingml/2006/main" noChangeAspect="1"/>
+            </wp:cNvGraphicFramePr>
+            <a:graphic xmlns:a="http://schemas.openxmlformats.org/drawingml/2006/main">
+              <a:graphicData uri="http://schemas.openxmlformats.org/drawingml/2006/picture">
+                <pic:pic xmlns:pic="http://schemas.openxmlformats.org/drawingml/2006/picture">
+                  <pic:nvPicPr>
+                    <pic:cNvPr id="1946968520" name="Imagen 1" descr="Interfaz de usuario gráfica, Texto, Aplicación&#10;&#10;Descripción generada automáticamente"/>
+                    <pic:cNvPicPr/>
+                  </pic:nvPicPr>
+                  <pic:blipFill>
+                    <a:blip r:embed="rId29"/>
+                    <a:stretch>
+                      <a:fillRect/>
+                    </a:stretch>
+                  </pic:blipFill>
+                  <pic:spPr>
+                    <a:xfrm>
+                      <a:off x="0" y="0"/>
+                      <a:ext cx="5009282" cy="4071180"/>
+                    </a:xfrm>
+                    <a:prstGeom prst="rect">
+                      <a:avLst/>
+                    </a:prstGeom>
+                  </pic:spPr>
+                </pic:pic>
+              </a:graphicData>
+            </a:graphic>
+          </wp:inline>
+        </w:drawing>
+      </w:r>
     </w:p>
     <w:sectPr>
       <w:pgSz w:w="11906" w:h="16838"/>

</xml_diff>

<commit_message>
se guardan las ultimas pruebas al documento word
</commit_message>
<xml_diff>
--- a/placas/CASOS DE PRUEBA PLACA.docx
+++ b/placas/CASOS DE PRUEBA PLACA.docx
@@ -1296,6 +1296,129 @@
           </wp:inline>
         </w:drawing>
       </w:r>
+    </w:p>
+    <w:p>
+      <w:pPr>
+        <w:rPr>
+          <w:lang w:val="es-MX"/>
+        </w:rPr>
+      </w:pPr>
+    </w:p>
+    <w:p>
+      <w:pPr>
+        <w:rPr>
+          <w:lang w:val="es-MX"/>
+        </w:rPr>
+      </w:pPr>
+      <w:r>
+        <w:rPr>
+          <w:lang w:val="es-MX"/>
+        </w:rPr>
+        <w:lastRenderedPageBreak/>
+        <w:drawing>
+          <wp:inline distT="0" distB="0" distL="0" distR="0" wp14:anchorId="2354FDC7" wp14:editId="374E5B7A">
+            <wp:extent cx="4962417" cy="4613461"/>
+            <wp:effectExtent l="0" t="0" r="0" b="0"/>
+            <wp:docPr id="1945383073" name="Imagen 1" descr="Texto&#10;&#10;Descripción generada automáticamente"/>
+            <wp:cNvGraphicFramePr>
+              <a:graphicFrameLocks xmlns:a="http://schemas.openxmlformats.org/drawingml/2006/main" noChangeAspect="1"/>
+            </wp:cNvGraphicFramePr>
+            <a:graphic xmlns:a="http://schemas.openxmlformats.org/drawingml/2006/main">
+              <a:graphicData uri="http://schemas.openxmlformats.org/drawingml/2006/picture">
+                <pic:pic xmlns:pic="http://schemas.openxmlformats.org/drawingml/2006/picture">
+                  <pic:nvPicPr>
+                    <pic:cNvPr id="1945383073" name="Imagen 1" descr="Texto&#10;&#10;Descripción generada automáticamente"/>
+                    <pic:cNvPicPr/>
+                  </pic:nvPicPr>
+                  <pic:blipFill>
+                    <a:blip r:embed="rId30"/>
+                    <a:stretch>
+                      <a:fillRect/>
+                    </a:stretch>
+                  </pic:blipFill>
+                  <pic:spPr>
+                    <a:xfrm>
+                      <a:off x="0" y="0"/>
+                      <a:ext cx="4965528" cy="4616354"/>
+                    </a:xfrm>
+                    <a:prstGeom prst="rect">
+                      <a:avLst/>
+                    </a:prstGeom>
+                  </pic:spPr>
+                </pic:pic>
+              </a:graphicData>
+            </a:graphic>
+          </wp:inline>
+        </w:drawing>
+      </w:r>
+    </w:p>
+    <w:p>
+      <w:pPr>
+        <w:rPr>
+          <w:lang w:val="es-MX"/>
+        </w:rPr>
+      </w:pPr>
+      <w:r>
+        <w:rPr>
+          <w:lang w:val="es-MX"/>
+        </w:rPr>
+        <w:drawing>
+          <wp:inline distT="0" distB="0" distL="0" distR="0" wp14:anchorId="062C3378" wp14:editId="68BF473A">
+            <wp:extent cx="5334744" cy="3791479"/>
+            <wp:effectExtent l="0" t="0" r="0" b="0"/>
+            <wp:docPr id="958828497" name="Imagen 1"/>
+            <wp:cNvGraphicFramePr>
+              <a:graphicFrameLocks xmlns:a="http://schemas.openxmlformats.org/drawingml/2006/main" noChangeAspect="1"/>
+            </wp:cNvGraphicFramePr>
+            <a:graphic xmlns:a="http://schemas.openxmlformats.org/drawingml/2006/main">
+              <a:graphicData uri="http://schemas.openxmlformats.org/drawingml/2006/picture">
+                <pic:pic xmlns:pic="http://schemas.openxmlformats.org/drawingml/2006/picture">
+                  <pic:nvPicPr>
+                    <pic:cNvPr id="958828497" name=""/>
+                    <pic:cNvPicPr/>
+                  </pic:nvPicPr>
+                  <pic:blipFill>
+                    <a:blip r:embed="rId31"/>
+                    <a:stretch>
+                      <a:fillRect/>
+                    </a:stretch>
+                  </pic:blipFill>
+                  <pic:spPr>
+                    <a:xfrm>
+                      <a:off x="0" y="0"/>
+                      <a:ext cx="5334744" cy="3791479"/>
+                    </a:xfrm>
+                    <a:prstGeom prst="rect">
+                      <a:avLst/>
+                    </a:prstGeom>
+                  </pic:spPr>
+                </pic:pic>
+              </a:graphicData>
+            </a:graphic>
+          </wp:inline>
+        </w:drawing>
+      </w:r>
+    </w:p>
+    <w:p>
+      <w:pPr>
+        <w:rPr>
+          <w:lang w:val="es-MX"/>
+        </w:rPr>
+      </w:pPr>
+    </w:p>
+    <w:p>
+      <w:pPr>
+        <w:rPr>
+          <w:lang w:val="es-MX"/>
+        </w:rPr>
+      </w:pPr>
+    </w:p>
+    <w:p>
+      <w:pPr>
+        <w:rPr>
+          <w:lang w:val="es-MX"/>
+        </w:rPr>
+      </w:pPr>
     </w:p>
     <w:sectPr>
       <w:pgSz w:w="11906" w:h="16838"/>

</xml_diff>